<commit_message>
docs: add Draf Proposal
</commit_message>
<xml_diff>
--- a/docs/DRAF_PROPOSAL.docx
+++ b/docs/DRAF_PROPOSAL.docx
@@ -260,343 +260,7 @@
           <w:bCs/>
           <w:lang w:val="en-ID"/>
         </w:rPr>
-        <w:t xml:space="preserve">Di era digital, </w:t>
-      </w:r>
-      <w:proofErr w:type="spellStart"/>
-      <w:r>
-        <w:rPr>
-          <w:bCs/>
-          <w:lang w:val="en-ID"/>
-        </w:rPr>
-        <w:t>efisiensi</w:t>
-      </w:r>
-      <w:proofErr w:type="spellEnd"/>
-      <w:r>
-        <w:rPr>
-          <w:bCs/>
-          <w:lang w:val="en-ID"/>
-        </w:rPr>
-        <w:t xml:space="preserve"> </w:t>
-      </w:r>
-      <w:proofErr w:type="spellStart"/>
-      <w:r>
-        <w:rPr>
-          <w:bCs/>
-          <w:lang w:val="en-ID"/>
-        </w:rPr>
-        <w:t>dalam</w:t>
-      </w:r>
-      <w:proofErr w:type="spellEnd"/>
-      <w:r>
-        <w:rPr>
-          <w:bCs/>
-          <w:lang w:val="en-ID"/>
-        </w:rPr>
-        <w:t xml:space="preserve"> </w:t>
-      </w:r>
-      <w:proofErr w:type="spellStart"/>
-      <w:r>
-        <w:rPr>
-          <w:bCs/>
-          <w:lang w:val="en-ID"/>
-        </w:rPr>
-        <w:t>pengelolaan</w:t>
-      </w:r>
-      <w:proofErr w:type="spellEnd"/>
-      <w:r>
-        <w:rPr>
-          <w:bCs/>
-          <w:lang w:val="en-ID"/>
-        </w:rPr>
-        <w:t xml:space="preserve"> SDM </w:t>
-      </w:r>
-      <w:proofErr w:type="spellStart"/>
-      <w:r>
-        <w:rPr>
-          <w:bCs/>
-          <w:lang w:val="en-ID"/>
-        </w:rPr>
-        <w:t>menjadi</w:t>
-      </w:r>
-      <w:proofErr w:type="spellEnd"/>
-      <w:r>
-        <w:rPr>
-          <w:bCs/>
-          <w:lang w:val="en-ID"/>
-        </w:rPr>
-        <w:t xml:space="preserve"> </w:t>
-      </w:r>
-      <w:proofErr w:type="spellStart"/>
-      <w:r>
-        <w:rPr>
-          <w:bCs/>
-          <w:lang w:val="en-ID"/>
-        </w:rPr>
-        <w:t>kunci</w:t>
-      </w:r>
-      <w:proofErr w:type="spellEnd"/>
-      <w:r>
-        <w:rPr>
-          <w:bCs/>
-          <w:lang w:val="en-ID"/>
-        </w:rPr>
-        <w:t xml:space="preserve"> </w:t>
-      </w:r>
-      <w:proofErr w:type="spellStart"/>
-      <w:r>
-        <w:rPr>
-          <w:bCs/>
-          <w:lang w:val="en-ID"/>
-        </w:rPr>
-        <w:t>keberhasilan</w:t>
-      </w:r>
-      <w:proofErr w:type="spellEnd"/>
-      <w:r>
-        <w:rPr>
-          <w:bCs/>
-          <w:lang w:val="en-ID"/>
-        </w:rPr>
-        <w:t xml:space="preserve"> </w:t>
-      </w:r>
-      <w:proofErr w:type="spellStart"/>
-      <w:r>
-        <w:rPr>
-          <w:bCs/>
-          <w:lang w:val="en-ID"/>
-        </w:rPr>
-        <w:t>perusahaan</w:t>
-      </w:r>
-      <w:proofErr w:type="spellEnd"/>
-      <w:r>
-        <w:rPr>
-          <w:bCs/>
-          <w:lang w:val="en-ID"/>
-        </w:rPr>
-        <w:t xml:space="preserve">. PT. TRI VIRYA NUSANTARA </w:t>
-      </w:r>
-      <w:proofErr w:type="spellStart"/>
-      <w:r>
-        <w:rPr>
-          <w:bCs/>
-          <w:lang w:val="en-ID"/>
-        </w:rPr>
-        <w:t>masih</w:t>
-      </w:r>
-      <w:proofErr w:type="spellEnd"/>
-      <w:r>
-        <w:rPr>
-          <w:bCs/>
-          <w:lang w:val="en-ID"/>
-        </w:rPr>
-        <w:t xml:space="preserve"> </w:t>
-      </w:r>
-      <w:proofErr w:type="spellStart"/>
-      <w:r>
-        <w:rPr>
-          <w:bCs/>
-          <w:lang w:val="en-ID"/>
-        </w:rPr>
-        <w:t>menghadapi</w:t>
-      </w:r>
-      <w:proofErr w:type="spellEnd"/>
-      <w:r>
-        <w:rPr>
-          <w:bCs/>
-          <w:lang w:val="en-ID"/>
-        </w:rPr>
-        <w:t xml:space="preserve"> </w:t>
-      </w:r>
-      <w:proofErr w:type="spellStart"/>
-      <w:r>
-        <w:rPr>
-          <w:bCs/>
-          <w:lang w:val="en-ID"/>
-        </w:rPr>
-        <w:t>kendala</w:t>
-      </w:r>
-      <w:proofErr w:type="spellEnd"/>
-      <w:r>
-        <w:rPr>
-          <w:bCs/>
-          <w:lang w:val="en-ID"/>
-        </w:rPr>
-        <w:t xml:space="preserve"> </w:t>
-      </w:r>
-      <w:proofErr w:type="spellStart"/>
-      <w:r>
-        <w:rPr>
-          <w:bCs/>
-          <w:lang w:val="en-ID"/>
-        </w:rPr>
-        <w:t>dalam</w:t>
-      </w:r>
-      <w:proofErr w:type="spellEnd"/>
-      <w:r>
-        <w:rPr>
-          <w:bCs/>
-          <w:lang w:val="en-ID"/>
-        </w:rPr>
-        <w:t xml:space="preserve"> </w:t>
-      </w:r>
-      <w:proofErr w:type="spellStart"/>
-      <w:r>
-        <w:rPr>
-          <w:bCs/>
-          <w:lang w:val="en-ID"/>
-        </w:rPr>
-        <w:t>manajemen</w:t>
-      </w:r>
-      <w:proofErr w:type="spellEnd"/>
-      <w:r>
-        <w:rPr>
-          <w:bCs/>
-          <w:lang w:val="en-ID"/>
-        </w:rPr>
-        <w:t xml:space="preserve"> SDM manual, </w:t>
-      </w:r>
-      <w:proofErr w:type="spellStart"/>
-      <w:r>
-        <w:rPr>
-          <w:bCs/>
-          <w:lang w:val="en-ID"/>
-        </w:rPr>
-        <w:t>seperti</w:t>
-      </w:r>
-      <w:proofErr w:type="spellEnd"/>
-      <w:r>
-        <w:rPr>
-          <w:bCs/>
-          <w:lang w:val="en-ID"/>
-        </w:rPr>
-        <w:t xml:space="preserve"> </w:t>
-      </w:r>
-      <w:proofErr w:type="spellStart"/>
-      <w:r>
-        <w:rPr>
-          <w:bCs/>
-          <w:lang w:val="en-ID"/>
-        </w:rPr>
-        <w:t>ketidakefisienan</w:t>
-      </w:r>
-      <w:proofErr w:type="spellEnd"/>
-      <w:r>
-        <w:rPr>
-          <w:bCs/>
-          <w:lang w:val="en-ID"/>
-        </w:rPr>
-        <w:t xml:space="preserve"> data, </w:t>
-      </w:r>
-      <w:proofErr w:type="spellStart"/>
-      <w:r>
-        <w:rPr>
-          <w:bCs/>
-          <w:lang w:val="en-ID"/>
-        </w:rPr>
-        <w:t>lambatnya</w:t>
-      </w:r>
-      <w:proofErr w:type="spellEnd"/>
-      <w:r>
-        <w:rPr>
-          <w:bCs/>
-          <w:lang w:val="en-ID"/>
-        </w:rPr>
-        <w:t xml:space="preserve"> </w:t>
-      </w:r>
-      <w:proofErr w:type="spellStart"/>
-      <w:r>
-        <w:rPr>
-          <w:bCs/>
-          <w:lang w:val="en-ID"/>
-        </w:rPr>
-        <w:t>rekrutmen</w:t>
-      </w:r>
-      <w:proofErr w:type="spellEnd"/>
-      <w:r>
-        <w:rPr>
-          <w:bCs/>
-          <w:lang w:val="en-ID"/>
-        </w:rPr>
-        <w:t xml:space="preserve">, </w:t>
-      </w:r>
-      <w:proofErr w:type="spellStart"/>
-      <w:r>
-        <w:rPr>
-          <w:bCs/>
-          <w:lang w:val="en-ID"/>
-        </w:rPr>
-        <w:t>serta</w:t>
-      </w:r>
-      <w:proofErr w:type="spellEnd"/>
-      <w:r>
-        <w:rPr>
-          <w:bCs/>
-          <w:lang w:val="en-ID"/>
-        </w:rPr>
-        <w:t xml:space="preserve"> </w:t>
-      </w:r>
-      <w:proofErr w:type="spellStart"/>
-      <w:r>
-        <w:rPr>
-          <w:bCs/>
-          <w:lang w:val="en-ID"/>
-        </w:rPr>
-        <w:t>kurangnya</w:t>
-      </w:r>
-      <w:proofErr w:type="spellEnd"/>
-      <w:r>
-        <w:rPr>
-          <w:bCs/>
-          <w:lang w:val="en-ID"/>
-        </w:rPr>
-        <w:t xml:space="preserve"> </w:t>
-      </w:r>
-      <w:proofErr w:type="spellStart"/>
-      <w:r>
-        <w:rPr>
-          <w:bCs/>
-          <w:lang w:val="en-ID"/>
-        </w:rPr>
-        <w:t>transparansi</w:t>
-      </w:r>
-      <w:proofErr w:type="spellEnd"/>
-      <w:r>
-        <w:rPr>
-          <w:bCs/>
-          <w:lang w:val="en-ID"/>
-        </w:rPr>
-        <w:t xml:space="preserve"> </w:t>
-      </w:r>
-      <w:proofErr w:type="spellStart"/>
-      <w:r>
-        <w:rPr>
-          <w:bCs/>
-          <w:lang w:val="en-ID"/>
-        </w:rPr>
-        <w:t>presensi</w:t>
-      </w:r>
-      <w:proofErr w:type="spellEnd"/>
-      <w:r>
-        <w:rPr>
-          <w:bCs/>
-          <w:lang w:val="en-ID"/>
-        </w:rPr>
-        <w:t xml:space="preserve"> dan </w:t>
-      </w:r>
-      <w:proofErr w:type="spellStart"/>
-      <w:r>
-        <w:rPr>
-          <w:bCs/>
-          <w:lang w:val="en-ID"/>
-        </w:rPr>
-        <w:t>cuti</w:t>
-      </w:r>
-      <w:proofErr w:type="spellEnd"/>
-      <w:r>
-        <w:rPr>
-          <w:bCs/>
-          <w:lang w:val="en-ID"/>
-        </w:rPr>
-        <w:t>.</w:t>
+        <w:t>Di era digital, efisiensi dalam pengelolaan SDM menjadi kunci keberhasilan perusahaan. PT. TRI VIRYA NUSANTARA masih menghadapi kendala dalam manajemen SDM manual, seperti ketidakefisienan data, lambatnya rekrutmen, serta kurangnya transparansi presensi dan cuti.</w:t>
       </w:r>
     </w:p>
     <w:p>
@@ -609,613 +273,12 @@
           <w:lang w:val="en-ID"/>
         </w:rPr>
       </w:pPr>
-      <w:proofErr w:type="spellStart"/>
       <w:r>
         <w:rPr>
           <w:bCs/>
           <w:lang w:val="en-ID"/>
         </w:rPr>
-        <w:t>Untuk</w:t>
-      </w:r>
-      <w:proofErr w:type="spellEnd"/>
-      <w:r>
-        <w:rPr>
-          <w:bCs/>
-          <w:lang w:val="en-ID"/>
-        </w:rPr>
-        <w:t xml:space="preserve"> </w:t>
-      </w:r>
-      <w:proofErr w:type="spellStart"/>
-      <w:r>
-        <w:rPr>
-          <w:bCs/>
-          <w:lang w:val="en-ID"/>
-        </w:rPr>
-        <w:t>mengatasi</w:t>
-      </w:r>
-      <w:proofErr w:type="spellEnd"/>
-      <w:r>
-        <w:rPr>
-          <w:bCs/>
-          <w:lang w:val="en-ID"/>
-        </w:rPr>
-        <w:t xml:space="preserve"> </w:t>
-      </w:r>
-      <w:proofErr w:type="spellStart"/>
-      <w:r>
-        <w:rPr>
-          <w:bCs/>
-          <w:lang w:val="en-ID"/>
-        </w:rPr>
-        <w:t>hal</w:t>
-      </w:r>
-      <w:proofErr w:type="spellEnd"/>
-      <w:r>
-        <w:rPr>
-          <w:bCs/>
-          <w:lang w:val="en-ID"/>
-        </w:rPr>
-        <w:t xml:space="preserve"> </w:t>
-      </w:r>
-      <w:proofErr w:type="spellStart"/>
-      <w:r>
-        <w:rPr>
-          <w:bCs/>
-          <w:lang w:val="en-ID"/>
-        </w:rPr>
-        <w:t>ini</w:t>
-      </w:r>
-      <w:proofErr w:type="spellEnd"/>
-      <w:r>
-        <w:rPr>
-          <w:bCs/>
-          <w:lang w:val="en-ID"/>
-        </w:rPr>
-        <w:t xml:space="preserve">, </w:t>
-      </w:r>
-      <w:proofErr w:type="spellStart"/>
-      <w:r>
-        <w:rPr>
-          <w:bCs/>
-          <w:lang w:val="en-ID"/>
-        </w:rPr>
-        <w:t>perusahaan</w:t>
-      </w:r>
-      <w:proofErr w:type="spellEnd"/>
-      <w:r>
-        <w:rPr>
-          <w:bCs/>
-          <w:lang w:val="en-ID"/>
-        </w:rPr>
-        <w:t xml:space="preserve"> </w:t>
-      </w:r>
-      <w:proofErr w:type="spellStart"/>
-      <w:r>
-        <w:rPr>
-          <w:bCs/>
-          <w:lang w:val="en-ID"/>
-        </w:rPr>
-        <w:t>berinisiatif</w:t>
-      </w:r>
-      <w:proofErr w:type="spellEnd"/>
-      <w:r>
-        <w:rPr>
-          <w:bCs/>
-          <w:lang w:val="en-ID"/>
-        </w:rPr>
-        <w:t xml:space="preserve"> </w:t>
-      </w:r>
-      <w:proofErr w:type="spellStart"/>
-      <w:r>
-        <w:rPr>
-          <w:bCs/>
-          <w:lang w:val="en-ID"/>
-        </w:rPr>
-        <w:t>membangun</w:t>
-      </w:r>
-      <w:proofErr w:type="spellEnd"/>
-      <w:r>
-        <w:rPr>
-          <w:bCs/>
-          <w:lang w:val="en-ID"/>
-        </w:rPr>
-        <w:t xml:space="preserve"> Situs </w:t>
-      </w:r>
-      <w:proofErr w:type="spellStart"/>
-      <w:r>
-        <w:rPr>
-          <w:bCs/>
-          <w:lang w:val="en-ID"/>
-        </w:rPr>
-        <w:t>Profil</w:t>
-      </w:r>
-      <w:proofErr w:type="spellEnd"/>
-      <w:r>
-        <w:rPr>
-          <w:bCs/>
-          <w:lang w:val="en-ID"/>
-        </w:rPr>
-        <w:t xml:space="preserve"> Perusahaan dan </w:t>
-      </w:r>
-      <w:proofErr w:type="spellStart"/>
-      <w:r>
-        <w:rPr>
-          <w:bCs/>
-          <w:lang w:val="en-ID"/>
-        </w:rPr>
-        <w:t>Sistem</w:t>
-      </w:r>
-      <w:proofErr w:type="spellEnd"/>
-      <w:r>
-        <w:rPr>
-          <w:bCs/>
-          <w:lang w:val="en-ID"/>
-        </w:rPr>
-        <w:t xml:space="preserve"> </w:t>
-      </w:r>
-      <w:proofErr w:type="spellStart"/>
-      <w:r>
-        <w:rPr>
-          <w:bCs/>
-          <w:lang w:val="en-ID"/>
-        </w:rPr>
-        <w:t>Manajemen</w:t>
-      </w:r>
-      <w:proofErr w:type="spellEnd"/>
-      <w:r>
-        <w:rPr>
-          <w:bCs/>
-          <w:lang w:val="en-ID"/>
-        </w:rPr>
-        <w:t xml:space="preserve"> SDM yang </w:t>
-      </w:r>
-      <w:proofErr w:type="spellStart"/>
-      <w:r>
-        <w:rPr>
-          <w:bCs/>
-          <w:lang w:val="en-ID"/>
-        </w:rPr>
-        <w:t>terintegrasi</w:t>
-      </w:r>
-      <w:proofErr w:type="spellEnd"/>
-      <w:r>
-        <w:rPr>
-          <w:bCs/>
-          <w:lang w:val="en-ID"/>
-        </w:rPr>
-        <w:t xml:space="preserve">. </w:t>
-      </w:r>
-      <w:proofErr w:type="spellStart"/>
-      <w:r>
-        <w:rPr>
-          <w:bCs/>
-          <w:lang w:val="en-ID"/>
-        </w:rPr>
-        <w:t>Sistem</w:t>
-      </w:r>
-      <w:proofErr w:type="spellEnd"/>
-      <w:r>
-        <w:rPr>
-          <w:bCs/>
-          <w:lang w:val="en-ID"/>
-        </w:rPr>
-        <w:t xml:space="preserve"> </w:t>
-      </w:r>
-      <w:proofErr w:type="spellStart"/>
-      <w:r>
-        <w:rPr>
-          <w:bCs/>
-          <w:lang w:val="en-ID"/>
-        </w:rPr>
-        <w:t>ini</w:t>
-      </w:r>
-      <w:proofErr w:type="spellEnd"/>
-      <w:r>
-        <w:rPr>
-          <w:bCs/>
-          <w:lang w:val="en-ID"/>
-        </w:rPr>
-        <w:t xml:space="preserve"> </w:t>
-      </w:r>
-      <w:proofErr w:type="spellStart"/>
-      <w:r>
-        <w:rPr>
-          <w:bCs/>
-          <w:lang w:val="en-ID"/>
-        </w:rPr>
-        <w:t>akan</w:t>
-      </w:r>
-      <w:proofErr w:type="spellEnd"/>
-      <w:r>
-        <w:rPr>
-          <w:bCs/>
-          <w:lang w:val="en-ID"/>
-        </w:rPr>
-        <w:t xml:space="preserve"> </w:t>
-      </w:r>
-      <w:proofErr w:type="spellStart"/>
-      <w:r>
-        <w:rPr>
-          <w:bCs/>
-          <w:lang w:val="en-ID"/>
-        </w:rPr>
-        <w:t>mendukung</w:t>
-      </w:r>
-      <w:proofErr w:type="spellEnd"/>
-      <w:r>
-        <w:rPr>
-          <w:bCs/>
-          <w:lang w:val="en-ID"/>
-        </w:rPr>
-        <w:t xml:space="preserve"> </w:t>
-      </w:r>
-      <w:proofErr w:type="spellStart"/>
-      <w:r>
-        <w:rPr>
-          <w:bCs/>
-          <w:lang w:val="en-ID"/>
-        </w:rPr>
-        <w:t>rekrutmen</w:t>
-      </w:r>
-      <w:proofErr w:type="spellEnd"/>
-      <w:r>
-        <w:rPr>
-          <w:bCs/>
-          <w:lang w:val="en-ID"/>
-        </w:rPr>
-        <w:t xml:space="preserve">, </w:t>
-      </w:r>
-      <w:proofErr w:type="spellStart"/>
-      <w:r>
-        <w:rPr>
-          <w:bCs/>
-          <w:lang w:val="en-ID"/>
-        </w:rPr>
-        <w:t>presensi</w:t>
-      </w:r>
-      <w:proofErr w:type="spellEnd"/>
-      <w:r>
-        <w:rPr>
-          <w:bCs/>
-          <w:lang w:val="en-ID"/>
-        </w:rPr>
-        <w:t xml:space="preserve">, </w:t>
-      </w:r>
-      <w:proofErr w:type="spellStart"/>
-      <w:r>
-        <w:rPr>
-          <w:bCs/>
-          <w:lang w:val="en-ID"/>
-        </w:rPr>
-        <w:t>cuti</w:t>
-      </w:r>
-      <w:proofErr w:type="spellEnd"/>
-      <w:r>
-        <w:rPr>
-          <w:bCs/>
-          <w:lang w:val="en-ID"/>
-        </w:rPr>
-        <w:t xml:space="preserve">, </w:t>
-      </w:r>
-      <w:proofErr w:type="spellStart"/>
-      <w:r>
-        <w:rPr>
-          <w:bCs/>
-          <w:lang w:val="en-ID"/>
-        </w:rPr>
-        <w:t>serta</w:t>
-      </w:r>
-      <w:proofErr w:type="spellEnd"/>
-      <w:r>
-        <w:rPr>
-          <w:bCs/>
-          <w:lang w:val="en-ID"/>
-        </w:rPr>
-        <w:t xml:space="preserve"> </w:t>
-      </w:r>
-      <w:proofErr w:type="spellStart"/>
-      <w:r>
-        <w:rPr>
-          <w:bCs/>
-          <w:lang w:val="en-ID"/>
-        </w:rPr>
-        <w:t>pemantauan</w:t>
-      </w:r>
-      <w:proofErr w:type="spellEnd"/>
-      <w:r>
-        <w:rPr>
-          <w:bCs/>
-          <w:lang w:val="en-ID"/>
-        </w:rPr>
-        <w:t xml:space="preserve"> </w:t>
-      </w:r>
-      <w:proofErr w:type="spellStart"/>
-      <w:r>
-        <w:rPr>
-          <w:bCs/>
-          <w:lang w:val="en-ID"/>
-        </w:rPr>
-        <w:t>sertifikasi</w:t>
-      </w:r>
-      <w:proofErr w:type="spellEnd"/>
-      <w:r>
-        <w:rPr>
-          <w:bCs/>
-          <w:lang w:val="en-ID"/>
-        </w:rPr>
-        <w:t xml:space="preserve"> </w:t>
-      </w:r>
-      <w:proofErr w:type="spellStart"/>
-      <w:r>
-        <w:rPr>
-          <w:bCs/>
-          <w:lang w:val="en-ID"/>
-        </w:rPr>
-        <w:t>staf</w:t>
-      </w:r>
-      <w:proofErr w:type="spellEnd"/>
-      <w:r>
-        <w:rPr>
-          <w:bCs/>
-          <w:lang w:val="en-ID"/>
-        </w:rPr>
-        <w:t xml:space="preserve">, </w:t>
-      </w:r>
-      <w:proofErr w:type="spellStart"/>
-      <w:r>
-        <w:rPr>
-          <w:bCs/>
-          <w:lang w:val="en-ID"/>
-        </w:rPr>
-        <w:t>sehingga</w:t>
-      </w:r>
-      <w:proofErr w:type="spellEnd"/>
-      <w:r>
-        <w:rPr>
-          <w:bCs/>
-          <w:lang w:val="en-ID"/>
-        </w:rPr>
-        <w:t xml:space="preserve"> </w:t>
-      </w:r>
-      <w:proofErr w:type="spellStart"/>
-      <w:r>
-        <w:rPr>
-          <w:bCs/>
-          <w:lang w:val="en-ID"/>
-        </w:rPr>
-        <w:t>administrasi</w:t>
-      </w:r>
-      <w:proofErr w:type="spellEnd"/>
-      <w:r>
-        <w:rPr>
-          <w:bCs/>
-          <w:lang w:val="en-ID"/>
-        </w:rPr>
-        <w:t xml:space="preserve"> SDM </w:t>
-      </w:r>
-      <w:proofErr w:type="spellStart"/>
-      <w:r>
-        <w:rPr>
-          <w:bCs/>
-          <w:lang w:val="en-ID"/>
-        </w:rPr>
-        <w:t>menjadi</w:t>
-      </w:r>
-      <w:proofErr w:type="spellEnd"/>
-      <w:r>
-        <w:rPr>
-          <w:bCs/>
-          <w:lang w:val="en-ID"/>
-        </w:rPr>
-        <w:t xml:space="preserve"> </w:t>
-      </w:r>
-      <w:proofErr w:type="spellStart"/>
-      <w:r>
-        <w:rPr>
-          <w:bCs/>
-          <w:lang w:val="en-ID"/>
-        </w:rPr>
-        <w:t>lebih</w:t>
-      </w:r>
-      <w:proofErr w:type="spellEnd"/>
-      <w:r>
-        <w:rPr>
-          <w:bCs/>
-          <w:lang w:val="en-ID"/>
-        </w:rPr>
-        <w:t xml:space="preserve"> </w:t>
-      </w:r>
-      <w:proofErr w:type="spellStart"/>
-      <w:r>
-        <w:rPr>
-          <w:bCs/>
-          <w:lang w:val="en-ID"/>
-        </w:rPr>
-        <w:t>efisien</w:t>
-      </w:r>
-      <w:proofErr w:type="spellEnd"/>
-      <w:r>
-        <w:rPr>
-          <w:bCs/>
-          <w:lang w:val="en-ID"/>
-        </w:rPr>
-        <w:t xml:space="preserve">, </w:t>
-      </w:r>
-      <w:proofErr w:type="spellStart"/>
-      <w:r>
-        <w:rPr>
-          <w:bCs/>
-          <w:lang w:val="en-ID"/>
-        </w:rPr>
-        <w:t>transparan</w:t>
-      </w:r>
-      <w:proofErr w:type="spellEnd"/>
-      <w:r>
-        <w:rPr>
-          <w:bCs/>
-          <w:lang w:val="en-ID"/>
-        </w:rPr>
-        <w:t xml:space="preserve">, dan </w:t>
-      </w:r>
-      <w:proofErr w:type="spellStart"/>
-      <w:r>
-        <w:rPr>
-          <w:bCs/>
-          <w:lang w:val="en-ID"/>
-        </w:rPr>
-        <w:t>mudah</w:t>
-      </w:r>
-      <w:proofErr w:type="spellEnd"/>
-      <w:r>
-        <w:rPr>
-          <w:bCs/>
-          <w:lang w:val="en-ID"/>
-        </w:rPr>
-        <w:t xml:space="preserve"> </w:t>
-      </w:r>
-      <w:proofErr w:type="spellStart"/>
-      <w:r>
-        <w:rPr>
-          <w:bCs/>
-          <w:lang w:val="en-ID"/>
-        </w:rPr>
-        <w:t>diakses</w:t>
-      </w:r>
-      <w:proofErr w:type="spellEnd"/>
-      <w:r>
-        <w:rPr>
-          <w:bCs/>
-          <w:lang w:val="en-ID"/>
-        </w:rPr>
-        <w:t xml:space="preserve">. </w:t>
-      </w:r>
-      <w:proofErr w:type="spellStart"/>
-      <w:r>
-        <w:rPr>
-          <w:bCs/>
-          <w:lang w:val="en-ID"/>
-        </w:rPr>
-        <w:t>Proyek</w:t>
-      </w:r>
-      <w:proofErr w:type="spellEnd"/>
-      <w:r>
-        <w:rPr>
-          <w:bCs/>
-          <w:lang w:val="en-ID"/>
-        </w:rPr>
-        <w:t xml:space="preserve"> </w:t>
-      </w:r>
-      <w:proofErr w:type="spellStart"/>
-      <w:r>
-        <w:rPr>
-          <w:bCs/>
-          <w:lang w:val="en-ID"/>
-        </w:rPr>
-        <w:t>ini</w:t>
-      </w:r>
-      <w:proofErr w:type="spellEnd"/>
-      <w:r>
-        <w:rPr>
-          <w:bCs/>
-          <w:lang w:val="en-ID"/>
-        </w:rPr>
-        <w:t xml:space="preserve"> </w:t>
-      </w:r>
-      <w:proofErr w:type="spellStart"/>
-      <w:r>
-        <w:rPr>
-          <w:bCs/>
-          <w:lang w:val="en-ID"/>
-        </w:rPr>
-        <w:t>bertujuan</w:t>
-      </w:r>
-      <w:proofErr w:type="spellEnd"/>
-      <w:r>
-        <w:rPr>
-          <w:bCs/>
-          <w:lang w:val="en-ID"/>
-        </w:rPr>
-        <w:t xml:space="preserve"> </w:t>
-      </w:r>
-      <w:proofErr w:type="spellStart"/>
-      <w:r>
-        <w:rPr>
-          <w:bCs/>
-          <w:lang w:val="en-ID"/>
-        </w:rPr>
-        <w:t>meningkatkan</w:t>
-      </w:r>
-      <w:proofErr w:type="spellEnd"/>
-      <w:r>
-        <w:rPr>
-          <w:bCs/>
-          <w:lang w:val="en-ID"/>
-        </w:rPr>
-        <w:t xml:space="preserve"> </w:t>
-      </w:r>
-      <w:proofErr w:type="spellStart"/>
-      <w:r>
-        <w:rPr>
-          <w:bCs/>
-          <w:lang w:val="en-ID"/>
-        </w:rPr>
-        <w:t>profesionalisme</w:t>
-      </w:r>
-      <w:proofErr w:type="spellEnd"/>
-      <w:r>
-        <w:rPr>
-          <w:bCs/>
-          <w:lang w:val="en-ID"/>
-        </w:rPr>
-        <w:t xml:space="preserve"> dan </w:t>
-      </w:r>
-      <w:proofErr w:type="spellStart"/>
-      <w:r>
-        <w:rPr>
-          <w:bCs/>
-          <w:lang w:val="en-ID"/>
-        </w:rPr>
-        <w:t>daya</w:t>
-      </w:r>
-      <w:proofErr w:type="spellEnd"/>
-      <w:r>
-        <w:rPr>
-          <w:bCs/>
-          <w:lang w:val="en-ID"/>
-        </w:rPr>
-        <w:t xml:space="preserve"> </w:t>
-      </w:r>
-      <w:proofErr w:type="spellStart"/>
-      <w:r>
-        <w:rPr>
-          <w:bCs/>
-          <w:lang w:val="en-ID"/>
-        </w:rPr>
-        <w:t>saing</w:t>
-      </w:r>
-      <w:proofErr w:type="spellEnd"/>
-      <w:r>
-        <w:rPr>
-          <w:bCs/>
-          <w:lang w:val="en-ID"/>
-        </w:rPr>
-        <w:t xml:space="preserve"> </w:t>
-      </w:r>
-      <w:proofErr w:type="spellStart"/>
-      <w:r>
-        <w:rPr>
-          <w:bCs/>
-          <w:lang w:val="en-ID"/>
-        </w:rPr>
-        <w:t>perusahaan</w:t>
-      </w:r>
-      <w:proofErr w:type="spellEnd"/>
-      <w:r>
-        <w:rPr>
-          <w:bCs/>
-          <w:lang w:val="en-ID"/>
-        </w:rPr>
-        <w:t xml:space="preserve"> di era digital.</w:t>
+        <w:t>Untuk mengatasi hal ini, perusahaan berinisiatif membangun Situs Profil Perusahaan dan Sistem Manajemen SDM yang terintegrasi. Sistem ini akan mendukung rekrutmen, presensi, cuti, serta pemantauan sertifikasi staf, sehingga administrasi SDM menjadi lebih efisien, transparan, dan mudah diakses. Proyek ini bertujuan meningkatkan profesionalisme dan daya saing perusahaan di era digital.</w:t>
       </w:r>
     </w:p>
     <w:p>
@@ -3763,12 +2826,6 @@
                 <w:lang w:val="en-US"/>
               </w:rPr>
             </w:pPr>
-            <w:r>
-              <w:rPr>
-                <w:lang w:val="en-US"/>
-              </w:rPr>
-              <w:t>Hosting</w:t>
-            </w:r>
           </w:p>
         </w:tc>
         <w:tc>
@@ -3786,23 +2843,6 @@
               <w:spacing w:after="0" w:line="259" w:lineRule="auto"/>
               <w:ind w:left="5" w:firstLine="0"/>
             </w:pPr>
-            <w:proofErr w:type="spellStart"/>
-            <w:r>
-              <w:rPr>
-                <w:lang w:val="en-US"/>
-              </w:rPr>
-              <w:t>Layanan</w:t>
-            </w:r>
-            <w:proofErr w:type="spellEnd"/>
-            <w:r>
-              <w:rPr>
-                <w:lang w:val="en-US"/>
-              </w:rPr>
-              <w:t xml:space="preserve"> hos</w:t>
-            </w:r>
-            <w:r>
-              <w:t xml:space="preserve"> </w:t>
-            </w:r>
           </w:p>
         </w:tc>
         <w:tc>
@@ -3841,6 +2881,9 @@
             <w:pPr>
               <w:spacing w:after="0" w:line="259" w:lineRule="auto"/>
               <w:ind w:left="0" w:firstLine="0"/>
+              <w:rPr>
+                <w:lang w:val="en-US"/>
+              </w:rPr>
             </w:pPr>
           </w:p>
         </w:tc>
@@ -3859,9 +2902,6 @@
               <w:spacing w:after="0" w:line="259" w:lineRule="auto"/>
               <w:ind w:left="5" w:firstLine="0"/>
             </w:pPr>
-            <w:r>
-              <w:t xml:space="preserve"> </w:t>
-            </w:r>
           </w:p>
         </w:tc>
         <w:tc>
@@ -3900,6 +2940,9 @@
             <w:pPr>
               <w:spacing w:after="0" w:line="259" w:lineRule="auto"/>
               <w:ind w:left="0" w:firstLine="0"/>
+              <w:rPr>
+                <w:lang w:val="en-US"/>
+              </w:rPr>
             </w:pPr>
           </w:p>
         </w:tc>
@@ -3918,9 +2961,6 @@
               <w:spacing w:after="0" w:line="259" w:lineRule="auto"/>
               <w:ind w:left="5" w:firstLine="0"/>
             </w:pPr>
-            <w:r>
-              <w:t xml:space="preserve"> </w:t>
-            </w:r>
           </w:p>
         </w:tc>
         <w:tc>
@@ -4139,6 +3179,12 @@
             <w:r>
               <w:t xml:space="preserve"> </w:t>
             </w:r>
+            <w:r>
+              <w:t>Keterlambatan dalam pengembangan</w:t>
+            </w:r>
+            <w:r>
+              <w:tab/>
+            </w:r>
           </w:p>
         </w:tc>
         <w:tc>
@@ -4157,6 +3203,12 @@
               <w:ind w:left="5" w:firstLine="0"/>
             </w:pPr>
             <w:r>
+              <w:t>Jadwal proyek bisa terganggu dan peluncuran bisa tertunda</w:t>
+            </w:r>
+            <w:r>
+              <w:tab/>
+            </w:r>
+            <w:r>
               <w:t xml:space="preserve"> </w:t>
             </w:r>
           </w:p>
@@ -4178,6 +3230,9 @@
             </w:pPr>
             <w:r>
               <w:t xml:space="preserve"> </w:t>
+            </w:r>
+            <w:r>
+              <w:t>Menetapkan milestone yang jelas, melakukan evaluasi berkala, serta memastikan komunikasi yang baik antar tim</w:t>
             </w:r>
           </w:p>
         </w:tc>
@@ -4205,6 +3260,12 @@
               <w:lastRenderedPageBreak/>
               <w:t xml:space="preserve"> </w:t>
             </w:r>
+            <w:r>
+              <w:t>Kesalahan teknis dalam pengembangan sistem</w:t>
+            </w:r>
+            <w:r>
+              <w:tab/>
+            </w:r>
           </w:p>
         </w:tc>
         <w:tc>
@@ -4225,6 +3286,12 @@
             <w:r>
               <w:t xml:space="preserve"> </w:t>
             </w:r>
+            <w:r>
+              <w:t>Sistem bisa mengalami bug atau malfungsi saat digunakan</w:t>
+            </w:r>
+            <w:r>
+              <w:tab/>
+            </w:r>
           </w:p>
         </w:tc>
         <w:tc>
@@ -4244,6 +3311,9 @@
             </w:pPr>
             <w:r>
               <w:t xml:space="preserve"> </w:t>
+            </w:r>
+            <w:r>
+              <w:t>Melakukan pengujian berkala, menggunakan metode pengembangan Agile untuk perbaikan cepat, dan memiliki tim QA untuk memastikan kualitas</w:t>
             </w:r>
           </w:p>
         </w:tc>
@@ -4270,6 +3340,12 @@
             <w:r>
               <w:t xml:space="preserve"> </w:t>
             </w:r>
+            <w:r>
+              <w:t>Keterbatasan sumber daya manusia</w:t>
+            </w:r>
+            <w:r>
+              <w:tab/>
+            </w:r>
           </w:p>
         </w:tc>
         <w:tc>
@@ -4290,6 +3366,12 @@
             <w:r>
               <w:t xml:space="preserve"> </w:t>
             </w:r>
+            <w:r>
+              <w:t>Beban kerja tinggi dapat menurunkan produktivitas tim</w:t>
+            </w:r>
+            <w:r>
+              <w:tab/>
+            </w:r>
           </w:p>
         </w:tc>
         <w:tc>
@@ -4309,6 +3391,12 @@
             </w:pPr>
             <w:r>
               <w:t xml:space="preserve"> </w:t>
+            </w:r>
+            <w:r>
+              <w:t>Beban kerja tinggi dapat menurunkan produktivitas tim</w:t>
+            </w:r>
+            <w:r>
+              <w:tab/>
             </w:r>
           </w:p>
         </w:tc>
@@ -4335,6 +3423,12 @@
             <w:r>
               <w:t xml:space="preserve"> </w:t>
             </w:r>
+            <w:r>
+              <w:t>Perubahan kebutuhan klien</w:t>
+            </w:r>
+            <w:r>
+              <w:tab/>
+            </w:r>
           </w:p>
         </w:tc>
         <w:tc>
@@ -4355,6 +3449,12 @@
             <w:r>
               <w:t xml:space="preserve"> </w:t>
             </w:r>
+            <w:r>
+              <w:t>Proyek bisa mengalami revisi berulang yang memperlambat pengembangan</w:t>
+            </w:r>
+            <w:r>
+              <w:tab/>
+            </w:r>
           </w:p>
         </w:tc>
         <w:tc>
@@ -4373,7 +3473,152 @@
               <w:ind w:left="0" w:firstLine="0"/>
             </w:pPr>
             <w:r>
+              <w:t>Melakukan analisis kebutuhan yang mendalam sejak awal dan menetapkan dokumentasi spesifikasi yang jelas</w:t>
+            </w:r>
+            <w:r>
               <w:t xml:space="preserve"> </w:t>
+            </w:r>
+          </w:p>
+        </w:tc>
+      </w:tr>
+      <w:tr>
+        <w:trPr>
+          <w:trHeight w:val="800"/>
+        </w:trPr>
+        <w:tc>
+          <w:tcPr>
+            <w:tcW w:w="2560" w:type="dxa"/>
+            <w:tcBorders>
+              <w:top w:val="single" w:sz="8" w:space="0" w:color="000000"/>
+              <w:left w:val="single" w:sz="8" w:space="0" w:color="000000"/>
+              <w:bottom w:val="single" w:sz="8" w:space="0" w:color="000000"/>
+              <w:right w:val="single" w:sz="8" w:space="0" w:color="000000"/>
+            </w:tcBorders>
+          </w:tcPr>
+          <w:p>
+            <w:pPr>
+              <w:spacing w:after="0" w:line="259" w:lineRule="auto"/>
+              <w:ind w:left="0" w:firstLine="0"/>
+            </w:pPr>
+            <w:r>
+              <w:t>Keamanan data pengguna</w:t>
+            </w:r>
+            <w:r>
+              <w:tab/>
+            </w:r>
+          </w:p>
+        </w:tc>
+        <w:tc>
+          <w:tcPr>
+            <w:tcW w:w="2900" w:type="dxa"/>
+            <w:tcBorders>
+              <w:top w:val="single" w:sz="8" w:space="0" w:color="000000"/>
+              <w:left w:val="single" w:sz="8" w:space="0" w:color="000000"/>
+              <w:bottom w:val="single" w:sz="8" w:space="0" w:color="000000"/>
+              <w:right w:val="single" w:sz="8" w:space="0" w:color="000000"/>
+            </w:tcBorders>
+          </w:tcPr>
+          <w:p>
+            <w:pPr>
+              <w:spacing w:after="0" w:line="259" w:lineRule="auto"/>
+              <w:ind w:left="5" w:firstLine="0"/>
+            </w:pPr>
+            <w:r>
+              <w:t>Data karyawan dan perusahaan bisa rentan terhadap kebocoran atau serangan siber</w:t>
+            </w:r>
+            <w:r>
+              <w:tab/>
+            </w:r>
+          </w:p>
+        </w:tc>
+        <w:tc>
+          <w:tcPr>
+            <w:tcW w:w="3660" w:type="dxa"/>
+            <w:tcBorders>
+              <w:top w:val="single" w:sz="8" w:space="0" w:color="000000"/>
+              <w:left w:val="single" w:sz="8" w:space="0" w:color="000000"/>
+              <w:bottom w:val="single" w:sz="8" w:space="0" w:color="000000"/>
+              <w:right w:val="single" w:sz="8" w:space="0" w:color="000000"/>
+            </w:tcBorders>
+          </w:tcPr>
+          <w:p>
+            <w:pPr>
+              <w:spacing w:after="0" w:line="259" w:lineRule="auto"/>
+              <w:ind w:left="0" w:firstLine="0"/>
+            </w:pPr>
+            <w:r>
+              <w:t>Menerapkan enkripsi data, otentikasi berlapis, serta audit keamanan secara rutin</w:t>
+            </w:r>
+          </w:p>
+        </w:tc>
+      </w:tr>
+      <w:tr>
+        <w:trPr>
+          <w:trHeight w:val="800"/>
+        </w:trPr>
+        <w:tc>
+          <w:tcPr>
+            <w:tcW w:w="2560" w:type="dxa"/>
+            <w:tcBorders>
+              <w:top w:val="single" w:sz="8" w:space="0" w:color="000000"/>
+              <w:left w:val="single" w:sz="8" w:space="0" w:color="000000"/>
+              <w:bottom w:val="single" w:sz="8" w:space="0" w:color="000000"/>
+              <w:right w:val="single" w:sz="8" w:space="0" w:color="000000"/>
+            </w:tcBorders>
+          </w:tcPr>
+          <w:p>
+            <w:pPr>
+              <w:spacing w:after="0" w:line="259" w:lineRule="auto"/>
+              <w:ind w:left="0" w:firstLine="0"/>
+            </w:pPr>
+            <w:r>
+              <w:t>Gangguan pada infrastruktur hosting</w:t>
+            </w:r>
+            <w:r>
+              <w:tab/>
+            </w:r>
+          </w:p>
+        </w:tc>
+        <w:tc>
+          <w:tcPr>
+            <w:tcW w:w="2900" w:type="dxa"/>
+            <w:tcBorders>
+              <w:top w:val="single" w:sz="8" w:space="0" w:color="000000"/>
+              <w:left w:val="single" w:sz="8" w:space="0" w:color="000000"/>
+              <w:bottom w:val="single" w:sz="8" w:space="0" w:color="000000"/>
+              <w:right w:val="single" w:sz="8" w:space="0" w:color="000000"/>
+            </w:tcBorders>
+          </w:tcPr>
+          <w:p>
+            <w:pPr>
+              <w:spacing w:after="0" w:line="259" w:lineRule="auto"/>
+              <w:ind w:left="5" w:firstLine="0"/>
+            </w:pPr>
+            <w:r>
+              <w:t>Situs bisa mengalami downtime atau lambat diakses</w:t>
+            </w:r>
+            <w:r>
+              <w:tab/>
+            </w:r>
+          </w:p>
+        </w:tc>
+        <w:tc>
+          <w:tcPr>
+            <w:tcW w:w="3660" w:type="dxa"/>
+            <w:tcBorders>
+              <w:top w:val="single" w:sz="8" w:space="0" w:color="000000"/>
+              <w:left w:val="single" w:sz="8" w:space="0" w:color="000000"/>
+              <w:bottom w:val="single" w:sz="8" w:space="0" w:color="000000"/>
+              <w:right w:val="single" w:sz="8" w:space="0" w:color="000000"/>
+            </w:tcBorders>
+          </w:tcPr>
+          <w:p>
+            <w:pPr>
+              <w:spacing w:after="0" w:line="259" w:lineRule="auto"/>
+              <w:ind w:left="0" w:firstLine="0"/>
+            </w:pPr>
+            <w:r>
+              <w:t>Memilih penyedia hosting yang andal, menyiapkan mekanisme backup, dan menggunakan sistem pemantauan server secara real-time</w:t>
             </w:r>
           </w:p>
         </w:tc>
@@ -4397,14 +3642,12 @@
       <w:r>
         <w:t xml:space="preserve"> </w:t>
       </w:r>
-      <w:proofErr w:type="spellStart"/>
       <w:r>
         <w:rPr>
           <w:lang w:val="en-US"/>
         </w:rPr>
         <w:t>Refive</w:t>
       </w:r>
-      <w:proofErr w:type="spellEnd"/>
       <w:r>
         <w:t xml:space="preserve"> </w:t>
       </w:r>
@@ -4445,61 +3688,11 @@
       <w:r>
         <w:t xml:space="preserve"> </w:t>
       </w:r>
-      <w:proofErr w:type="spellStart"/>
       <w:r>
         <w:rPr>
           <w:lang w:val="en-US"/>
         </w:rPr>
-        <w:t>Tecnohouse</w:t>
-      </w:r>
-      <w:proofErr w:type="spellEnd"/>
-      <w:r>
-        <w:rPr>
-          <w:lang w:val="en-US"/>
-        </w:rPr>
-        <w:t xml:space="preserve">, JL. </w:t>
-      </w:r>
-      <w:proofErr w:type="spellStart"/>
-      <w:r>
-        <w:rPr>
-          <w:lang w:val="en-US"/>
-        </w:rPr>
-        <w:t>Limau</w:t>
-      </w:r>
-      <w:proofErr w:type="spellEnd"/>
-      <w:r>
-        <w:rPr>
-          <w:lang w:val="en-US"/>
-        </w:rPr>
-        <w:t xml:space="preserve"> Manis, </w:t>
-      </w:r>
-      <w:proofErr w:type="spellStart"/>
-      <w:r>
-        <w:rPr>
-          <w:lang w:val="en-US"/>
-        </w:rPr>
-        <w:t>Kec</w:t>
-      </w:r>
-      <w:proofErr w:type="spellEnd"/>
-      <w:r>
-        <w:rPr>
-          <w:lang w:val="en-US"/>
-        </w:rPr>
-        <w:t xml:space="preserve"> </w:t>
-      </w:r>
-      <w:proofErr w:type="spellStart"/>
-      <w:r>
-        <w:rPr>
-          <w:lang w:val="en-US"/>
-        </w:rPr>
-        <w:t>Limau</w:t>
-      </w:r>
-      <w:proofErr w:type="spellEnd"/>
-      <w:r>
-        <w:rPr>
-          <w:lang w:val="en-US"/>
-        </w:rPr>
-        <w:t xml:space="preserve"> Manis, Padang</w:t>
+        <w:t>Tecnohouse, JL. Limau Manis, Kec Limau Manis, Padang</w:t>
       </w:r>
     </w:p>
     <w:p>
@@ -4552,7 +3745,16 @@
         <w:t>Pemilik Proyek:</w:t>
       </w:r>
       <w:r>
-        <w:t xml:space="preserve"> [Nama] </w:t>
+        <w:t xml:space="preserve"> </w:t>
+      </w:r>
+      <w:r>
+        <w:rPr>
+          <w:lang w:val="en-US"/>
+        </w:rPr>
+        <w:t>Refive</w:t>
+      </w:r>
+      <w:r>
+        <w:t xml:space="preserve"> </w:t>
       </w:r>
     </w:p>
     <w:p>
@@ -4575,13 +3777,43 @@
         <w:t>Tanggal:</w:t>
       </w:r>
       <w:r>
-        <w:t xml:space="preserve"> [DD/MM/YYYY] </w:t>
+        <w:t xml:space="preserve"> </w:t>
+      </w:r>
+      <w:r>
+        <w:rPr>
+          <w:lang w:val="en-US"/>
+        </w:rPr>
+        <w:t>19</w:t>
+      </w:r>
+      <w:r>
+        <w:t>/</w:t>
+      </w:r>
+      <w:r>
+        <w:rPr>
+          <w:lang w:val="en-US"/>
+        </w:rPr>
+        <w:t>03</w:t>
+      </w:r>
+      <w:r>
+        <w:t>/</w:t>
+      </w:r>
+      <w:r>
+        <w:rPr>
+          <w:lang w:val="en-US"/>
+        </w:rPr>
+        <w:t>2005</w:t>
+      </w:r>
+      <w:r>
+        <w:t xml:space="preserve"> </w:t>
       </w:r>
     </w:p>
     <w:p>
       <w:pPr>
         <w:spacing w:after="255" w:line="265" w:lineRule="auto"/>
         <w:ind w:left="-5"/>
+        <w:rPr>
+          <w:lang w:val="en-US"/>
+        </w:rPr>
       </w:pPr>
       <w:r>
         <w:rPr>
@@ -4601,8 +3833,25 @@
       <w:r>
         <w:t xml:space="preserve"> __________ </w:t>
       </w:r>
-    </w:p>
-    <w:p/>
+      <w:r>
+        <w:br/>
+      </w:r>
+      <w:r>
+        <w:tab/>
+      </w:r>
+      <w:r>
+        <w:tab/>
+      </w:r>
+      <w:r>
+        <w:tab/>
+      </w:r>
+      <w:r>
+        <w:rPr>
+          <w:lang w:val="en-US"/>
+        </w:rPr>
+        <w:t xml:space="preserve">         Gio Aprilino</w:t>
+      </w:r>
+    </w:p>
     <w:sectPr>
       <w:pgSz w:w="11906" w:h="16838"/>
       <w:pgMar w:top="1440" w:right="1440" w:bottom="1440" w:left="1440" w:header="708" w:footer="708" w:gutter="0"/>

</xml_diff>